<commit_message>
almost done, need to finish up the annotations part
</commit_message>
<xml_diff>
--- a/NarrativeWriteup.docx
+++ b/NarrativeWriteup.docx
@@ -730,14 +730,35 @@
           <w:sz w:val="28"/>
           <w:szCs w:val="28"/>
         </w:rPr>
-        <w:t xml:space="preserve"> Based on your definition of a scene, this third scene can be split up into 3 scenes</w:t>
-      </w:r>
-      <w:r>
-        <w:rPr>
-          <w:sz w:val="28"/>
-          <w:szCs w:val="28"/>
-        </w:rPr>
-        <w:t>/states</w:t>
+        <w:t xml:space="preserve"> </w:t>
+      </w:r>
+      <w:r>
+        <w:rPr>
+          <w:sz w:val="28"/>
+          <w:szCs w:val="28"/>
+        </w:rPr>
+        <w:t>T</w:t>
+      </w:r>
+      <w:r>
+        <w:rPr>
+          <w:sz w:val="28"/>
+          <w:szCs w:val="28"/>
+        </w:rPr>
+        <w:t xml:space="preserve">his third scene </w:t>
+      </w:r>
+      <w:r>
+        <w:rPr>
+          <w:sz w:val="28"/>
+          <w:szCs w:val="28"/>
+        </w:rPr>
+        <w:t xml:space="preserve">has 3 different </w:t>
+      </w:r>
+      <w:r>
+        <w:rPr>
+          <w:sz w:val="28"/>
+          <w:szCs w:val="28"/>
+        </w:rPr>
+        <w:t>states</w:t>
       </w:r>
       <w:r>
         <w:rPr>
@@ -1049,7 +1070,7 @@
           <w:sz w:val="28"/>
           <w:szCs w:val="28"/>
         </w:rPr>
-        <w:t xml:space="preserve">state in the </w:t>
+        <w:t xml:space="preserve">state in the narrative visualization. The buttons are obvious to the user with clear wordings so </w:t>
       </w:r>
       <w:r>
         <w:rPr>
@@ -1057,7 +1078,7 @@
           <w:szCs w:val="28"/>
         </w:rPr>
         <w:lastRenderedPageBreak/>
-        <w:t>narrative visualization. The buttons are obvious to the user with clear wordings so that anyone, who is exploring the data, will be able to detected</w:t>
+        <w:t>that anyone, who is exploring the data, will be able to detected</w:t>
       </w:r>
       <w:r>
         <w:rPr>

</xml_diff>